<commit_message>
Fix paragraph font size setting to use runs instead of style
Co-authored-by: ccy18 <261397953+ccy18@users.noreply.github.com>
</commit_message>
<xml_diff>
--- a/Presentation_Script.docx
+++ b/Presentation_Script.docx
@@ -47,26 +47,41 @@
     </w:p>
     <w:p>
       <w:r>
+        <w:rPr>
+          <w:sz w:val="22"/>
+        </w:rPr>
         <w:t>Problem: Predict whether a student will complete an online course — a binary classification task (Completed vs Not Completed).</w:t>
       </w:r>
     </w:p>
     <w:p>
       <w:r>
+        <w:rPr>
+          <w:sz w:val="22"/>
+        </w:rPr>
         <w:t>Motivation: Online learning platforms face high dropout rates — often exceeding 90% on MOOCs. Early identification of at-risk students enables targeted interventions such as personalised reminders and additional support, which can significantly improve completion rates and platform revenue.</w:t>
       </w:r>
     </w:p>
     <w:p>
       <w:r>
+        <w:rPr>
+          <w:sz w:val="22"/>
+        </w:rPr>
         <w:t>Dataset: Student Course Completion Prediction Dataset from Kaggle — 100,000 student-course enrolment records with 40 features covering demographics, course metadata, engagement behaviour, and payment details.</w:t>
       </w:r>
     </w:p>
     <w:p>
       <w:r>
+        <w:rPr>
+          <w:sz w:val="22"/>
+        </w:rPr>
         <w:t>Success Criteria: F1-Score ≥ 0.70, ROC-AUC ≥ 0.75, Accuracy ≥ 0.70, and cross-validation standard deviation &lt; 0.02.</w:t>
       </w:r>
     </w:p>
     <w:p>
       <w:r>
+        <w:rPr>
+          <w:sz w:val="22"/>
+        </w:rPr>
         <w:t>Approach: Train and compare three supervised classifiers — Logistic Regression, Random Forest, and Gradient Boosting — then tune the best performer and validate with Stratified K-Fold Cross-Validation.</w:t>
       </w:r>
     </w:p>
@@ -151,36 +166,57 @@
     </w:p>
     <w:p>
       <w:r>
+        <w:rPr>
+          <w:sz w:val="22"/>
+        </w:rPr>
         <w:t>The dataset contains 100,000 records and 40 columns with zero missing values — it is pre-cleaned.</w:t>
       </w:r>
     </w:p>
     <w:p>
       <w:r>
+        <w:rPr>
+          <w:sz w:val="22"/>
+        </w:rPr>
         <w:t>Target Variable: Nearly balanced — approximately 49% Completed vs 51% Not Completed. This means accuracy is a valid metric and class-imbalance techniques (e.g., SMOTE) are unnecessary.</w:t>
       </w:r>
     </w:p>
     <w:p>
       <w:r>
+        <w:rPr>
+          <w:sz w:val="22"/>
+        </w:rPr>
         <w:t>Numerical Features: Age is roughly uniform (17–40). Login frequency is right-skewed. Video completion rate varies widely (0–100%).</w:t>
       </w:r>
     </w:p>
     <w:p>
       <w:r>
+        <w:rPr>
+          <w:sz w:val="22"/>
+        </w:rPr>
         <w:t>Correlation Analysis: Most features show low inter-correlation, meaning features contribute largely independent information and multicollinearity is not a major concern.</w:t>
       </w:r>
     </w:p>
     <w:p>
       <w:r>
+        <w:rPr>
+          <w:sz w:val="22"/>
+        </w:rPr>
         <w:t>Boxplots by Completion Status: Progress Percentage shows the clearest separation between completers and non-completers. Video Completion Rate and Quiz Score Average also show meaningful differences.</w:t>
       </w:r>
     </w:p>
     <w:p>
       <w:r>
+        <w:rPr>
+          <w:sz w:val="22"/>
+        </w:rPr>
         <w:t>Categorical Features: Gender, Employment Status, and Device Type show remarkably similar completion rates — demographic features have limited predictive power.</w:t>
       </w:r>
     </w:p>
     <w:p>
       <w:r>
+        <w:rPr>
+          <w:sz w:val="22"/>
+        </w:rPr>
         <w:t>Outlier Analysis: Checked for outliers using the IQR method on key numerical features. Some features like Time Spent Hours and Payment Amount show outliers but they were retained as they represent genuine variation.</w:t>
       </w:r>
     </w:p>
@@ -265,41 +301,65 @@
     </w:p>
     <w:p>
       <w:r>
+        <w:rPr>
+          <w:sz w:val="22"/>
+        </w:rPr>
         <w:t>Step 1 — Introduce Dirty Data: Since the dataset was pre-cleaned, I intentionally introduced approximately 2% missing values, 500 duplicate rows, and inconsistent capitalisations to practise real-world preprocessing.</w:t>
       </w:r>
     </w:p>
     <w:p>
       <w:r>
+        <w:rPr>
+          <w:sz w:val="22"/>
+        </w:rPr>
         <w:t>Step 2 — Clean the Data: Removed duplicates, imputed missing numerical values with median (chosen over mean due to skewed distributions), and standardised text formatting.</w:t>
       </w:r>
     </w:p>
     <w:p>
       <w:r>
+        <w:rPr>
+          <w:sz w:val="22"/>
+        </w:rPr>
         <w:t>Step 3 — Drop Non-Predictive Columns: Removed Student_ID, Name, Enrollment_Date, City, Course_ID, and Course_Name — these are identifiers or high-cardinality features with no predictive value.</w:t>
       </w:r>
     </w:p>
     <w:p>
       <w:r>
+        <w:rPr>
+          <w:sz w:val="22"/>
+        </w:rPr>
         <w:t>Step 4 — Target Encoding: Mapped 'Completed' → 1 and 'Not Completed' → 0.</w:t>
       </w:r>
     </w:p>
     <w:p>
       <w:r>
+        <w:rPr>
+          <w:sz w:val="22"/>
+        </w:rPr>
         <w:t>Step 5 — Categorical Encoding: Used a hybrid approach — ordinal encoding for naturally ordered features (Education Level, Course Level, Internet Connection Quality), one-hot encoding for low-cardinality nominal features (Gender, Employment Status, Device Type).</w:t>
       </w:r>
     </w:p>
     <w:p>
       <w:r>
+        <w:rPr>
+          <w:sz w:val="22"/>
+        </w:rPr>
         <w:t>Step 6 — Feature Engineering: Created 'Assignment_Completion_Rate' (ratio of submitted to total assignments) and 'Quiz_Performance' (interaction between quiz scores and quiz participation).</w:t>
       </w:r>
     </w:p>
     <w:p>
       <w:r>
+        <w:rPr>
+          <w:sz w:val="22"/>
+        </w:rPr>
         <w:t>Step 7 — Train-Test Split: 80/20 split with stratification on the target variable.</w:t>
       </w:r>
     </w:p>
     <w:p>
       <w:r>
+        <w:rPr>
+          <w:sz w:val="22"/>
+        </w:rPr>
         <w:t>Step 8 — Feature Scaling: Applied StandardScaler (mean=0, std=1) — essential for Logistic Regression; tree-based models are scale-invariant but scaling doesn't hurt them.</w:t>
       </w:r>
     </w:p>
@@ -384,21 +444,33 @@
     </w:p>
     <w:p>
       <w:r>
+        <w:rPr>
+          <w:sz w:val="22"/>
+        </w:rPr>
         <w:t>Three classification models were trained, representing different algorithm families:</w:t>
       </w:r>
     </w:p>
     <w:p>
       <w:r>
+        <w:rPr>
+          <w:sz w:val="22"/>
+        </w:rPr>
         <w:t>Model 1 — Logistic Regression: A linear model serving as an interpretable baseline. Training accuracy: 0.6070, Test accuracy: 0.6047. Minimal overfitting — the two values are very close.</w:t>
       </w:r>
     </w:p>
     <w:p>
       <w:r>
+        <w:rPr>
+          <w:sz w:val="22"/>
+        </w:rPr>
         <w:t>Model 2 — Random Forest: An ensemble of decision trees. Training accuracy: 1.0000, Test accuracy: 0.5933. Large train-test gap indicates significant overfitting — the model memorises training data but fails to generalise.</w:t>
       </w:r>
     </w:p>
     <w:p>
       <w:r>
+        <w:rPr>
+          <w:sz w:val="22"/>
+        </w:rPr>
         <w:t>Model 3 — Gradient Boosting: A sequential boosting ensemble. Training accuracy: 0.6307, Test accuracy: 0.6040. Moderate overfitting gap, but much less than Random Forest.</w:t>
       </w:r>
     </w:p>
@@ -496,46 +568,73 @@
     </w:p>
     <w:p>
       <w:r>
+        <w:rPr>
+          <w:sz w:val="22"/>
+        </w:rPr>
         <w:t>All models were compared using: Accuracy, Precision, Recall, F1-Score, and ROC-AUC.</w:t>
       </w:r>
     </w:p>
     <w:p>
       <w:r>
+        <w:rPr>
+          <w:sz w:val="22"/>
+        </w:rPr>
         <w:t>Results Summary:</w:t>
       </w:r>
     </w:p>
     <w:p>
       <w:r>
+        <w:rPr>
+          <w:sz w:val="22"/>
+        </w:rPr>
         <w:t>• Logistic Regression — Accuracy: 0.6047, F1: 0.5924, AUC: 0.6484 (Best overall)</w:t>
       </w:r>
     </w:p>
     <w:p>
       <w:r>
+        <w:rPr>
+          <w:sz w:val="22"/>
+        </w:rPr>
         <w:t>• Random Forest — Accuracy: 0.5933, F1: 0.5880, AUC: 0.6316</w:t>
       </w:r>
     </w:p>
     <w:p>
       <w:r>
+        <w:rPr>
+          <w:sz w:val="22"/>
+        </w:rPr>
         <w:t>• Gradient Boosting — Accuracy: 0.6040, F1: 0.5932, AUC: 0.6488</w:t>
       </w:r>
     </w:p>
     <w:p>
       <w:r>
+        <w:rPr>
+          <w:sz w:val="22"/>
+        </w:rPr>
         <w:t>All models achieved modest performance (F1 ≈ 0.58–0.59, AUC ≈ 0.63–0.65), falling short of the initial success criteria (F1 ≥ 0.70, AUC ≥ 0.75).</w:t>
       </w:r>
     </w:p>
     <w:p>
       <w:r>
+        <w:rPr>
+          <w:sz w:val="22"/>
+        </w:rPr>
         <w:t>Confusion Matrix Analysis: All models show a fairly even distribution of errors between false positives and false negatives, consistent with the balanced dataset.</w:t>
       </w:r>
     </w:p>
     <w:p>
       <w:r>
+        <w:rPr>
+          <w:sz w:val="22"/>
+        </w:rPr>
         <w:t>ROC Curve Analysis: AUC values around 0.63–0.65 indicate the models perform better than random (0.5) but have limited discriminative ability.</w:t>
       </w:r>
     </w:p>
     <w:p>
       <w:r>
+        <w:rPr>
+          <w:sz w:val="22"/>
+        </w:rPr>
         <w:t>Feature Importance: Behavioural engagement features (Progress Percentage, Video Completion Rate, Quiz Score Average) dominate — confirming EDA findings.</w:t>
       </w:r>
     </w:p>
@@ -633,26 +732,41 @@
     </w:p>
     <w:p>
       <w:r>
+        <w:rPr>
+          <w:sz w:val="22"/>
+        </w:rPr>
         <w:t>Method: GridSearchCV with 3-fold Stratified Cross-Validation on Gradient Boosting.</w:t>
       </w:r>
     </w:p>
     <w:p>
       <w:r>
+        <w:rPr>
+          <w:sz w:val="22"/>
+        </w:rPr>
         <w:t>Hyperparameters tuned: n_estimators (50, 100), max_depth (3, 5, 7), learning_rate (0.01, 0.1).</w:t>
       </w:r>
     </w:p>
     <w:p>
       <w:r>
+        <w:rPr>
+          <w:sz w:val="22"/>
+        </w:rPr>
         <w:t>Best parameters found: learning_rate=0.1, max_depth=3, n_estimators=100.</w:t>
       </w:r>
     </w:p>
     <w:p>
       <w:r>
+        <w:rPr>
+          <w:sz w:val="22"/>
+        </w:rPr>
         <w:t>Key insight: A shallower tree depth (3 vs the original 5) was preferred, confirming that reducing model complexity improves generalisation.</w:t>
       </w:r>
     </w:p>
     <w:p>
       <w:r>
+        <w:rPr>
+          <w:sz w:val="22"/>
+        </w:rPr>
         <w:t>Result: Tuning selected shallower trees but did not meaningfully improve test performance, confirming the default parameters were near-optimal.</w:t>
       </w:r>
     </w:p>
@@ -724,21 +838,33 @@
     </w:p>
     <w:p>
       <w:r>
+        <w:rPr>
+          <w:sz w:val="22"/>
+        </w:rPr>
         <w:t>Method: 5-Fold Stratified Cross-Validation on the tuned Gradient Boosting model.</w:t>
       </w:r>
     </w:p>
     <w:p>
       <w:r>
+        <w:rPr>
+          <w:sz w:val="22"/>
+        </w:rPr>
         <w:t>Results: Accuracy ≈ 0.60, F1 ≈ 0.59, Precision ≈ 0.59, Recall ≈ 0.59.</w:t>
       </w:r>
     </w:p>
     <w:p>
       <w:r>
+        <w:rPr>
+          <w:sz w:val="22"/>
+        </w:rPr>
         <w:t>All metrics show low standard deviation (&lt; 0.02), confirming stable generalisation across data splits.</w:t>
       </w:r>
     </w:p>
     <w:p>
       <w:r>
+        <w:rPr>
+          <w:sz w:val="22"/>
+        </w:rPr>
         <w:t>Consistent performance across folds demonstrates the model is not overfitting to any particular data split.</w:t>
       </w:r>
     </w:p>
@@ -810,66 +936,105 @@
     </w:p>
     <w:p>
       <w:r>
+        <w:rPr>
+          <w:sz w:val="22"/>
+        </w:rPr>
         <w:t>Summary: Built a complete binary classification pipeline with 100,000 records and 40 features. All models achieved ~60% accuracy (F1 ≈ 0.59, AUC ≈ 0.65).</w:t>
       </w:r>
     </w:p>
     <w:p>
       <w:r>
+        <w:rPr>
+          <w:sz w:val="22"/>
+        </w:rPr>
         <w:t>Key Decision Points:</w:t>
       </w:r>
     </w:p>
     <w:p>
       <w:r>
+        <w:rPr>
+          <w:sz w:val="22"/>
+        </w:rPr>
         <w:t>• Hybrid encoding strategy (ordinal + one-hot) to avoid dimensionality explosion.</w:t>
       </w:r>
     </w:p>
     <w:p>
       <w:r>
+        <w:rPr>
+          <w:sz w:val="22"/>
+        </w:rPr>
         <w:t>• Chose Logistic Regression, Random Forest, and Gradient Boosting over SVM due to the 100K-row dataset making SVM computationally expensive.</w:t>
       </w:r>
     </w:p>
     <w:p>
       <w:r>
+        <w:rPr>
+          <w:sz w:val="22"/>
+        </w:rPr>
         <w:t>Limitations:</w:t>
       </w:r>
     </w:p>
     <w:p>
       <w:r>
+        <w:rPr>
+          <w:sz w:val="22"/>
+        </w:rPr>
         <w:t>• Limited predictive signal from the 40 features — all models plateau at ~60% accuracy.</w:t>
       </w:r>
     </w:p>
     <w:p>
       <w:r>
+        <w:rPr>
+          <w:sz w:val="22"/>
+        </w:rPr>
         <w:t>• Potential data leakage from Progress_Percentage (may partially encode completion status).</w:t>
       </w:r>
     </w:p>
     <w:p>
       <w:r>
+        <w:rPr>
+          <w:sz w:val="22"/>
+        </w:rPr>
         <w:t>• Dataset appears synthetic — real-world data would contain more noise and imbalance.</w:t>
       </w:r>
     </w:p>
     <w:p>
       <w:r>
+        <w:rPr>
+          <w:sz w:val="22"/>
+        </w:rPr>
         <w:t>Recommendations for Course Providers:</w:t>
       </w:r>
     </w:p>
     <w:p>
       <w:r>
+        <w:rPr>
+          <w:sz w:val="22"/>
+        </w:rPr>
         <w:t>1. Use engagement metrics (Progress Percentage, Video Completion Rate, Quiz Scores) to identify at-risk students early.</w:t>
       </w:r>
     </w:p>
     <w:p>
       <w:r>
+        <w:rPr>
+          <w:sz w:val="22"/>
+        </w:rPr>
         <w:t>2. Trigger automated interventions when predicted completion probability drops below a threshold.</w:t>
       </w:r>
     </w:p>
     <w:p>
       <w:r>
+        <w:rPr>
+          <w:sz w:val="22"/>
+        </w:rPr>
         <w:t>3. Improve course design by analysing which engagement factors most influence completion.</w:t>
       </w:r>
     </w:p>
     <w:p>
       <w:r>
+        <w:rPr>
+          <w:sz w:val="22"/>
+        </w:rPr>
         <w:t>4. Collect additional data (forum participation, video watch patterns, prior course history) to improve prediction accuracy beyond 60%.</w:t>
       </w:r>
     </w:p>
@@ -1327,9 +1492,6 @@
     <w:name w:val="Normal"/>
     <w:qFormat/>
     <w:rsid w:val="00FC693F"/>
-    <w:rPr>
-      <w:sz w:val="22"/>
-    </w:rPr>
   </w:style>
   <w:style w:type="paragraph" w:styleId="Header">
     <w:name w:val="header"/>

</xml_diff>